<commit_message>
lesson 104 - homework - part 1
</commit_message>
<xml_diff>
--- a/english_via_skype/solutions/doc/lesson_104_IT exer_edit.docx
+++ b/english_via_skype/solutions/doc/lesson_104_IT exer_edit.docx
@@ -2,6 +2,7 @@
 <file path=word/document.xml><?xml version="1.0" encoding="utf-8"?>
 <w:document xmlns:wpc="http://schemas.microsoft.com/office/word/2010/wordprocessingCanvas" xmlns:mc="http://schemas.openxmlformats.org/markup-compatibility/2006" xmlns:o="urn:schemas-microsoft-com:office:office" xmlns:r="http://schemas.openxmlformats.org/officeDocument/2006/relationships" xmlns:m="http://schemas.openxmlformats.org/officeDocument/2006/math" xmlns:v="urn:schemas-microsoft-com:vml" xmlns:wp14="http://schemas.microsoft.com/office/word/2010/wordprocessingDrawing" xmlns:wp="http://schemas.openxmlformats.org/drawingml/2006/wordprocessingDrawing" xmlns:w10="urn:schemas-microsoft-com:office:word" xmlns:w="http://schemas.openxmlformats.org/wordprocessingml/2006/main" xmlns:w14="http://schemas.microsoft.com/office/word/2010/wordml" xmlns:w15="http://schemas.microsoft.com/office/word/2012/wordml" xmlns:wpg="http://schemas.microsoft.com/office/word/2010/wordprocessingGroup" xmlns:wpi="http://schemas.microsoft.com/office/word/2010/wordprocessingInk" xmlns:wne="http://schemas.microsoft.com/office/word/2006/wordml" xmlns:wps="http://schemas.microsoft.com/office/word/2010/wordprocessingShape" mc:Ignorable="w14 w15 wp14">
   <w:body>
+    <w:p/>
     <w:p>
       <w:r>
         <w:rPr>
@@ -26,7 +27,7 @@
                     </pic:cNvPicPr>
                   </pic:nvPicPr>
                   <pic:blipFill>
-                    <a:blip r:embed="rId4">
+                    <a:blip r:embed="rId5">
                       <a:extLst>
                         <a:ext uri="{28A0092B-C50C-407E-A947-70E740481C1C}">
                           <a14:useLocalDpi xmlns:a14="http://schemas.microsoft.com/office/drawing/2010/main" val="0"/>
@@ -59,11 +60,162 @@
       </w:r>
     </w:p>
     <w:p>
+      <w:pPr>
+        <w:pStyle w:val="Akapitzlist"/>
+        <w:numPr>
+          <w:ilvl w:val="0"/>
+          <w:numId w:val="2"/>
+        </w:numPr>
+        <w:rPr>
+          <w:lang w:val="en-US"/>
+        </w:rPr>
+      </w:pPr>
+      <w:r>
+        <w:rPr>
+          <w:lang w:val="en-US"/>
+        </w:rPr>
+        <w:t xml:space="preserve">You have a dated printer. </w:t>
+      </w:r>
+      <w:r>
+        <w:rPr>
+          <w:lang w:val="en-US"/>
+        </w:rPr>
+        <w:t>If I were you, I would buy a new laser printer.</w:t>
+      </w:r>
+    </w:p>
+    <w:p>
+      <w:pPr>
+        <w:pStyle w:val="Akapitzlist"/>
+        <w:numPr>
+          <w:ilvl w:val="0"/>
+          <w:numId w:val="2"/>
+        </w:numPr>
+        <w:rPr>
+          <w:lang w:val="en-US"/>
+        </w:rPr>
+      </w:pPr>
+      <w:r>
+        <w:rPr>
+          <w:lang w:val="en-US"/>
+        </w:rPr>
+        <w:t>Your printer is broken. You should give it to repair</w:t>
+      </w:r>
+    </w:p>
+    <w:p>
+      <w:pPr>
+        <w:pStyle w:val="Akapitzlist"/>
+        <w:numPr>
+          <w:ilvl w:val="0"/>
+          <w:numId w:val="2"/>
+        </w:numPr>
+        <w:rPr>
+          <w:lang w:val="en-US"/>
+        </w:rPr>
+      </w:pPr>
+      <w:r>
+        <w:rPr>
+          <w:lang w:val="en-US"/>
+        </w:rPr>
+        <w:t xml:space="preserve">Your spreadsheet is wrong. </w:t>
+      </w:r>
+      <w:r>
+        <w:rPr>
+          <w:lang w:val="en-US"/>
+        </w:rPr>
+        <w:t>I advise you to check if the formula is correct.</w:t>
+      </w:r>
+    </w:p>
+    <w:p>
+      <w:pPr>
+        <w:pStyle w:val="Akapitzlist"/>
+        <w:numPr>
+          <w:ilvl w:val="0"/>
+          <w:numId w:val="2"/>
+        </w:numPr>
+        <w:rPr>
+          <w:lang w:val="en-US"/>
+        </w:rPr>
+      </w:pPr>
+      <w:r>
+        <w:rPr>
+          <w:lang w:val="en-US"/>
+        </w:rPr>
+        <w:t xml:space="preserve">You should </w:t>
+      </w:r>
+      <w:r>
+        <w:rPr>
+          <w:lang w:val="en-US"/>
+        </w:rPr>
+        <w:t>turn off caps lock.</w:t>
+      </w:r>
+    </w:p>
+    <w:p>
+      <w:pPr>
+        <w:pStyle w:val="Akapitzlist"/>
+        <w:numPr>
+          <w:ilvl w:val="0"/>
+          <w:numId w:val="2"/>
+        </w:numPr>
+        <w:rPr>
+          <w:lang w:val="en-US"/>
+        </w:rPr>
+      </w:pPr>
+      <w:r>
+        <w:rPr>
+          <w:lang w:val="en-US"/>
+        </w:rPr>
+        <w:t xml:space="preserve">You connected the cable incorrectly. </w:t>
+      </w:r>
+      <w:r>
+        <w:rPr>
+          <w:lang w:val="en-US"/>
+        </w:rPr>
+        <w:t>You ought to check if cable between PC and monitor is connected properly.</w:t>
+      </w:r>
+    </w:p>
+    <w:p>
+      <w:pPr>
+        <w:pStyle w:val="Akapitzlist"/>
+        <w:numPr>
+          <w:ilvl w:val="0"/>
+          <w:numId w:val="2"/>
+        </w:numPr>
+        <w:rPr>
+          <w:lang w:val="en-US"/>
+        </w:rPr>
+      </w:pPr>
+      <w:r>
+        <w:rPr>
+          <w:lang w:val="en-US"/>
+        </w:rPr>
+        <w:t>You chose wrong printer. You should choose the second one.</w:t>
+      </w:r>
+    </w:p>
+    <w:p>
+      <w:pPr>
+        <w:pStyle w:val="Akapitzlist"/>
+        <w:numPr>
+          <w:ilvl w:val="0"/>
+          <w:numId w:val="2"/>
+        </w:numPr>
+        <w:rPr>
+          <w:lang w:val="en-US"/>
+        </w:rPr>
+      </w:pPr>
+      <w:r>
+        <w:rPr>
+          <w:lang w:val="en-US"/>
+        </w:rPr>
+        <w:t>You have wrong screen resolution. You ought to set screen resolution on 1920x1080.</w:t>
+      </w:r>
+    </w:p>
+    <w:p>
       <w:r>
         <w:rPr>
           <w:noProof/>
           <w:lang w:eastAsia="pl-PL"/>
         </w:rPr>
+        <w:lastRenderedPageBreak/>
         <w:drawing>
           <wp:inline distT="0" distB="0" distL="0" distR="0">
             <wp:extent cx="5760720" cy="3106905"/>
@@ -82,7 +234,7 @@
                     </pic:cNvPicPr>
                   </pic:nvPicPr>
                   <pic:blipFill>
-                    <a:blip r:embed="rId5">
+                    <a:blip r:embed="rId6">
                       <a:extLst>
                         <a:ext uri="{28A0092B-C50C-407E-A947-70E740481C1C}">
                           <a14:useLocalDpi xmlns:a14="http://schemas.microsoft.com/office/drawing/2010/main" val="0"/>
@@ -120,7 +272,6 @@
           <w:noProof/>
           <w:lang w:eastAsia="pl-PL"/>
         </w:rPr>
-        <w:lastRenderedPageBreak/>
         <w:drawing>
           <wp:inline distT="0" distB="0" distL="0" distR="0">
             <wp:extent cx="5514975" cy="4552950"/>
@@ -139,7 +290,7 @@
                     </pic:cNvPicPr>
                   </pic:nvPicPr>
                   <pic:blipFill>
-                    <a:blip r:embed="rId6">
+                    <a:blip r:embed="rId7">
                       <a:extLst>
                         <a:ext uri="{28A0092B-C50C-407E-A947-70E740481C1C}">
                           <a14:useLocalDpi xmlns:a14="http://schemas.microsoft.com/office/drawing/2010/main" val="0"/>
@@ -172,6 +323,166 @@
       </w:r>
     </w:p>
     <w:p>
+      <w:pPr>
+        <w:pStyle w:val="Akapitzlist"/>
+        <w:numPr>
+          <w:ilvl w:val="0"/>
+          <w:numId w:val="3"/>
+        </w:numPr>
+        <w:sectPr>
+          <w:pgSz w:w="11906" w:h="16838"/>
+          <w:pgMar w:top="1417" w:right="1417" w:bottom="1417" w:left="1417" w:header="708" w:footer="708" w:gutter="0"/>
+          <w:cols w:space="708"/>
+          <w:docGrid w:linePitch="360"/>
+        </w:sectPr>
+      </w:pPr>
+    </w:p>
+    <w:p>
+      <w:pPr>
+        <w:pStyle w:val="Akapitzlist"/>
+        <w:numPr>
+          <w:ilvl w:val="0"/>
+          <w:numId w:val="3"/>
+        </w:numPr>
+      </w:pPr>
+      <w:r>
+        <w:t xml:space="preserve"> </w:t>
+      </w:r>
+    </w:p>
+    <w:p>
+      <w:pPr>
+        <w:pStyle w:val="Akapitzlist"/>
+        <w:numPr>
+          <w:ilvl w:val="0"/>
+          <w:numId w:val="3"/>
+        </w:numPr>
+      </w:pPr>
+      <w:r>
+        <w:t>Find out</w:t>
+      </w:r>
+    </w:p>
+    <w:p>
+      <w:pPr>
+        <w:pStyle w:val="Akapitzlist"/>
+        <w:numPr>
+          <w:ilvl w:val="0"/>
+          <w:numId w:val="3"/>
+        </w:numPr>
+      </w:pPr>
+      <w:r>
+        <w:t>Track down</w:t>
+      </w:r>
+    </w:p>
+    <w:p>
+      <w:pPr>
+        <w:pStyle w:val="Akapitzlist"/>
+        <w:numPr>
+          <w:ilvl w:val="0"/>
+          <w:numId w:val="3"/>
+        </w:numPr>
+      </w:pPr>
+      <w:r>
+        <w:t>Hack into</w:t>
+      </w:r>
+    </w:p>
+    <w:p>
+      <w:pPr>
+        <w:pStyle w:val="Akapitzlist"/>
+        <w:numPr>
+          <w:ilvl w:val="0"/>
+          <w:numId w:val="3"/>
+        </w:numPr>
+      </w:pPr>
+    </w:p>
+    <w:p>
+      <w:pPr>
+        <w:pStyle w:val="Akapitzlist"/>
+        <w:numPr>
+          <w:ilvl w:val="0"/>
+          <w:numId w:val="3"/>
+        </w:numPr>
+      </w:pPr>
+      <w:r>
+        <w:t>Log on</w:t>
+      </w:r>
+    </w:p>
+    <w:p>
+      <w:pPr>
+        <w:pStyle w:val="Akapitzlist"/>
+        <w:numPr>
+          <w:ilvl w:val="0"/>
+          <w:numId w:val="3"/>
+        </w:numPr>
+      </w:pPr>
+      <w:r>
+        <w:t xml:space="preserve"> </w:t>
+      </w:r>
+    </w:p>
+    <w:p>
+      <w:pPr>
+        <w:pStyle w:val="Akapitzlist"/>
+        <w:numPr>
+          <w:ilvl w:val="0"/>
+          <w:numId w:val="3"/>
+        </w:numPr>
+      </w:pPr>
+      <w:r>
+        <w:t>Discard</w:t>
+      </w:r>
+      <w:r>
+        <w:t>, throw away</w:t>
+      </w:r>
+    </w:p>
+    <w:p>
+      <w:pPr>
+        <w:pStyle w:val="Akapitzlist"/>
+        <w:numPr>
+          <w:ilvl w:val="0"/>
+          <w:numId w:val="3"/>
+        </w:numPr>
+      </w:pPr>
+      <w:r>
+        <w:t>Grow up</w:t>
+      </w:r>
+    </w:p>
+    <w:p>
+      <w:pPr>
+        <w:pStyle w:val="Akapitzlist"/>
+        <w:numPr>
+          <w:ilvl w:val="0"/>
+          <w:numId w:val="3"/>
+        </w:numPr>
+      </w:pPr>
+      <w:r>
+        <w:t xml:space="preserve"> </w:t>
+      </w:r>
+    </w:p>
+    <w:p>
+      <w:pPr>
+        <w:pStyle w:val="Akapitzlist"/>
+        <w:numPr>
+          <w:ilvl w:val="0"/>
+          <w:numId w:val="3"/>
+        </w:numPr>
+      </w:pPr>
+      <w:r>
+        <w:t xml:space="preserve"> </w:t>
+      </w:r>
+      <w:bookmarkStart w:id="0" w:name="_GoBack"/>
+      <w:bookmarkEnd w:id="0"/>
+    </w:p>
+    <w:p>
+      <w:pPr>
+        <w:sectPr>
+          <w:type w:val="continuous"/>
+          <w:pgSz w:w="11906" w:h="16838"/>
+          <w:pgMar w:top="1417" w:right="1417" w:bottom="1417" w:left="1417" w:header="708" w:footer="708" w:gutter="0"/>
+          <w:cols w:num="3" w:space="708"/>
+          <w:docGrid w:linePitch="360"/>
+        </w:sectPr>
+      </w:pPr>
+    </w:p>
+    <w:p>
       <w:r>
         <w:rPr>
           <w:noProof/>
@@ -196,7 +507,7 @@
                     </pic:cNvPicPr>
                   </pic:nvPicPr>
                   <pic:blipFill>
-                    <a:blip r:embed="rId7">
+                    <a:blip r:embed="rId8">
                       <a:extLst>
                         <a:ext uri="{28A0092B-C50C-407E-A947-70E740481C1C}">
                           <a14:useLocalDpi xmlns:a14="http://schemas.microsoft.com/office/drawing/2010/main" val="0"/>
@@ -227,10 +538,9 @@
           </wp:inline>
         </w:drawing>
       </w:r>
-      <w:bookmarkStart w:id="0" w:name="_GoBack"/>
-      <w:bookmarkEnd w:id="0"/>
     </w:p>
     <w:sectPr>
+      <w:type w:val="continuous"/>
       <w:pgSz w:w="11906" w:h="16838"/>
       <w:pgMar w:top="1417" w:right="1417" w:bottom="1417" w:left="1417" w:header="708" w:footer="708" w:gutter="0"/>
       <w:cols w:space="708"/>
@@ -238,6 +548,287 @@
     </w:sectPr>
   </w:body>
 </w:document>
+</file>
+
+<file path=word/numbering.xml><?xml version="1.0" encoding="utf-8"?>
+<w:numbering xmlns:wpc="http://schemas.microsoft.com/office/word/2010/wordprocessingCanvas" xmlns:mc="http://schemas.openxmlformats.org/markup-compatibility/2006" xmlns:o="urn:schemas-microsoft-com:office:office" xmlns:r="http://schemas.openxmlformats.org/officeDocument/2006/relationships" xmlns:m="http://schemas.openxmlformats.org/officeDocument/2006/math" xmlns:v="urn:schemas-microsoft-com:vml" xmlns:wp14="http://schemas.microsoft.com/office/word/2010/wordprocessingDrawing" xmlns:wp="http://schemas.openxmlformats.org/drawingml/2006/wordprocessingDrawing" xmlns:w10="urn:schemas-microsoft-com:office:word" xmlns:w="http://schemas.openxmlformats.org/wordprocessingml/2006/main" xmlns:w14="http://schemas.microsoft.com/office/word/2010/wordml" xmlns:w15="http://schemas.microsoft.com/office/word/2012/wordml" xmlns:wpg="http://schemas.microsoft.com/office/word/2010/wordprocessingGroup" xmlns:wpi="http://schemas.microsoft.com/office/word/2010/wordprocessingInk" xmlns:wne="http://schemas.microsoft.com/office/word/2006/wordml" xmlns:wps="http://schemas.microsoft.com/office/word/2010/wordprocessingShape" mc:Ignorable="w14 w15 wp14">
+  <w:abstractNum w:abstractNumId="0" w15:restartNumberingAfterBreak="0">
+    <w:nsid w:val="39E71FC1"/>
+    <w:multiLevelType w:val="hybridMultilevel"/>
+    <w:tmpl w:val="EB3287C6"/>
+    <w:lvl w:ilvl="0" w:tplc="0415000F">
+      <w:start w:val="1"/>
+      <w:numFmt w:val="decimal"/>
+      <w:lvlText w:val="%1."/>
+      <w:lvlJc w:val="left"/>
+      <w:pPr>
+        <w:ind w:left="720" w:hanging="360"/>
+      </w:pPr>
+      <w:rPr>
+        <w:rFonts w:hint="default"/>
+      </w:rPr>
+    </w:lvl>
+    <w:lvl w:ilvl="1" w:tplc="04150019" w:tentative="1">
+      <w:start w:val="1"/>
+      <w:numFmt w:val="lowerLetter"/>
+      <w:lvlText w:val="%2."/>
+      <w:lvlJc w:val="left"/>
+      <w:pPr>
+        <w:ind w:left="1440" w:hanging="360"/>
+      </w:pPr>
+    </w:lvl>
+    <w:lvl w:ilvl="2" w:tplc="0415001B" w:tentative="1">
+      <w:start w:val="1"/>
+      <w:numFmt w:val="lowerRoman"/>
+      <w:lvlText w:val="%3."/>
+      <w:lvlJc w:val="right"/>
+      <w:pPr>
+        <w:ind w:left="2160" w:hanging="180"/>
+      </w:pPr>
+    </w:lvl>
+    <w:lvl w:ilvl="3" w:tplc="0415000F" w:tentative="1">
+      <w:start w:val="1"/>
+      <w:numFmt w:val="decimal"/>
+      <w:lvlText w:val="%4."/>
+      <w:lvlJc w:val="left"/>
+      <w:pPr>
+        <w:ind w:left="2880" w:hanging="360"/>
+      </w:pPr>
+    </w:lvl>
+    <w:lvl w:ilvl="4" w:tplc="04150019" w:tentative="1">
+      <w:start w:val="1"/>
+      <w:numFmt w:val="lowerLetter"/>
+      <w:lvlText w:val="%5."/>
+      <w:lvlJc w:val="left"/>
+      <w:pPr>
+        <w:ind w:left="3600" w:hanging="360"/>
+      </w:pPr>
+    </w:lvl>
+    <w:lvl w:ilvl="5" w:tplc="0415001B" w:tentative="1">
+      <w:start w:val="1"/>
+      <w:numFmt w:val="lowerRoman"/>
+      <w:lvlText w:val="%6."/>
+      <w:lvlJc w:val="right"/>
+      <w:pPr>
+        <w:ind w:left="4320" w:hanging="180"/>
+      </w:pPr>
+    </w:lvl>
+    <w:lvl w:ilvl="6" w:tplc="0415000F" w:tentative="1">
+      <w:start w:val="1"/>
+      <w:numFmt w:val="decimal"/>
+      <w:lvlText w:val="%7."/>
+      <w:lvlJc w:val="left"/>
+      <w:pPr>
+        <w:ind w:left="5040" w:hanging="360"/>
+      </w:pPr>
+    </w:lvl>
+    <w:lvl w:ilvl="7" w:tplc="04150019" w:tentative="1">
+      <w:start w:val="1"/>
+      <w:numFmt w:val="lowerLetter"/>
+      <w:lvlText w:val="%8."/>
+      <w:lvlJc w:val="left"/>
+      <w:pPr>
+        <w:ind w:left="5760" w:hanging="360"/>
+      </w:pPr>
+    </w:lvl>
+    <w:lvl w:ilvl="8" w:tplc="0415001B" w:tentative="1">
+      <w:start w:val="1"/>
+      <w:numFmt w:val="lowerRoman"/>
+      <w:lvlText w:val="%9."/>
+      <w:lvlJc w:val="right"/>
+      <w:pPr>
+        <w:ind w:left="6480" w:hanging="180"/>
+      </w:pPr>
+    </w:lvl>
+  </w:abstractNum>
+  <w:abstractNum w:abstractNumId="1" w15:restartNumberingAfterBreak="0">
+    <w:nsid w:val="4E490CAF"/>
+    <w:multiLevelType w:val="hybridMultilevel"/>
+    <w:tmpl w:val="696CC0D4"/>
+    <w:lvl w:ilvl="0" w:tplc="0415000F">
+      <w:start w:val="1"/>
+      <w:numFmt w:val="decimal"/>
+      <w:lvlText w:val="%1."/>
+      <w:lvlJc w:val="left"/>
+      <w:pPr>
+        <w:ind w:left="720" w:hanging="360"/>
+      </w:pPr>
+      <w:rPr>
+        <w:rFonts w:hint="default"/>
+      </w:rPr>
+    </w:lvl>
+    <w:lvl w:ilvl="1" w:tplc="04150019" w:tentative="1">
+      <w:start w:val="1"/>
+      <w:numFmt w:val="lowerLetter"/>
+      <w:lvlText w:val="%2."/>
+      <w:lvlJc w:val="left"/>
+      <w:pPr>
+        <w:ind w:left="1440" w:hanging="360"/>
+      </w:pPr>
+    </w:lvl>
+    <w:lvl w:ilvl="2" w:tplc="0415001B" w:tentative="1">
+      <w:start w:val="1"/>
+      <w:numFmt w:val="lowerRoman"/>
+      <w:lvlText w:val="%3."/>
+      <w:lvlJc w:val="right"/>
+      <w:pPr>
+        <w:ind w:left="2160" w:hanging="180"/>
+      </w:pPr>
+    </w:lvl>
+    <w:lvl w:ilvl="3" w:tplc="0415000F" w:tentative="1">
+      <w:start w:val="1"/>
+      <w:numFmt w:val="decimal"/>
+      <w:lvlText w:val="%4."/>
+      <w:lvlJc w:val="left"/>
+      <w:pPr>
+        <w:ind w:left="2880" w:hanging="360"/>
+      </w:pPr>
+    </w:lvl>
+    <w:lvl w:ilvl="4" w:tplc="04150019" w:tentative="1">
+      <w:start w:val="1"/>
+      <w:numFmt w:val="lowerLetter"/>
+      <w:lvlText w:val="%5."/>
+      <w:lvlJc w:val="left"/>
+      <w:pPr>
+        <w:ind w:left="3600" w:hanging="360"/>
+      </w:pPr>
+    </w:lvl>
+    <w:lvl w:ilvl="5" w:tplc="0415001B" w:tentative="1">
+      <w:start w:val="1"/>
+      <w:numFmt w:val="lowerRoman"/>
+      <w:lvlText w:val="%6."/>
+      <w:lvlJc w:val="right"/>
+      <w:pPr>
+        <w:ind w:left="4320" w:hanging="180"/>
+      </w:pPr>
+    </w:lvl>
+    <w:lvl w:ilvl="6" w:tplc="0415000F" w:tentative="1">
+      <w:start w:val="1"/>
+      <w:numFmt w:val="decimal"/>
+      <w:lvlText w:val="%7."/>
+      <w:lvlJc w:val="left"/>
+      <w:pPr>
+        <w:ind w:left="5040" w:hanging="360"/>
+      </w:pPr>
+    </w:lvl>
+    <w:lvl w:ilvl="7" w:tplc="04150019" w:tentative="1">
+      <w:start w:val="1"/>
+      <w:numFmt w:val="lowerLetter"/>
+      <w:lvlText w:val="%8."/>
+      <w:lvlJc w:val="left"/>
+      <w:pPr>
+        <w:ind w:left="5760" w:hanging="360"/>
+      </w:pPr>
+    </w:lvl>
+    <w:lvl w:ilvl="8" w:tplc="0415001B" w:tentative="1">
+      <w:start w:val="1"/>
+      <w:numFmt w:val="lowerRoman"/>
+      <w:lvlText w:val="%9."/>
+      <w:lvlJc w:val="right"/>
+      <w:pPr>
+        <w:ind w:left="6480" w:hanging="180"/>
+      </w:pPr>
+    </w:lvl>
+  </w:abstractNum>
+  <w:abstractNum w:abstractNumId="2" w15:restartNumberingAfterBreak="0">
+    <w:nsid w:val="4FD96FC5"/>
+    <w:multiLevelType w:val="hybridMultilevel"/>
+    <w:tmpl w:val="673CD1C6"/>
+    <w:lvl w:ilvl="0" w:tplc="0415000F">
+      <w:start w:val="1"/>
+      <w:numFmt w:val="decimal"/>
+      <w:lvlText w:val="%1."/>
+      <w:lvlJc w:val="left"/>
+      <w:pPr>
+        <w:ind w:left="720" w:hanging="360"/>
+      </w:pPr>
+      <w:rPr>
+        <w:rFonts w:hint="default"/>
+      </w:rPr>
+    </w:lvl>
+    <w:lvl w:ilvl="1" w:tplc="04150019" w:tentative="1">
+      <w:start w:val="1"/>
+      <w:numFmt w:val="lowerLetter"/>
+      <w:lvlText w:val="%2."/>
+      <w:lvlJc w:val="left"/>
+      <w:pPr>
+        <w:ind w:left="1440" w:hanging="360"/>
+      </w:pPr>
+    </w:lvl>
+    <w:lvl w:ilvl="2" w:tplc="0415001B" w:tentative="1">
+      <w:start w:val="1"/>
+      <w:numFmt w:val="lowerRoman"/>
+      <w:lvlText w:val="%3."/>
+      <w:lvlJc w:val="right"/>
+      <w:pPr>
+        <w:ind w:left="2160" w:hanging="180"/>
+      </w:pPr>
+    </w:lvl>
+    <w:lvl w:ilvl="3" w:tplc="0415000F" w:tentative="1">
+      <w:start w:val="1"/>
+      <w:numFmt w:val="decimal"/>
+      <w:lvlText w:val="%4."/>
+      <w:lvlJc w:val="left"/>
+      <w:pPr>
+        <w:ind w:left="2880" w:hanging="360"/>
+      </w:pPr>
+    </w:lvl>
+    <w:lvl w:ilvl="4" w:tplc="04150019" w:tentative="1">
+      <w:start w:val="1"/>
+      <w:numFmt w:val="lowerLetter"/>
+      <w:lvlText w:val="%5."/>
+      <w:lvlJc w:val="left"/>
+      <w:pPr>
+        <w:ind w:left="3600" w:hanging="360"/>
+      </w:pPr>
+    </w:lvl>
+    <w:lvl w:ilvl="5" w:tplc="0415001B" w:tentative="1">
+      <w:start w:val="1"/>
+      <w:numFmt w:val="lowerRoman"/>
+      <w:lvlText w:val="%6."/>
+      <w:lvlJc w:val="right"/>
+      <w:pPr>
+        <w:ind w:left="4320" w:hanging="180"/>
+      </w:pPr>
+    </w:lvl>
+    <w:lvl w:ilvl="6" w:tplc="0415000F" w:tentative="1">
+      <w:start w:val="1"/>
+      <w:numFmt w:val="decimal"/>
+      <w:lvlText w:val="%7."/>
+      <w:lvlJc w:val="left"/>
+      <w:pPr>
+        <w:ind w:left="5040" w:hanging="360"/>
+      </w:pPr>
+    </w:lvl>
+    <w:lvl w:ilvl="7" w:tplc="04150019" w:tentative="1">
+      <w:start w:val="1"/>
+      <w:numFmt w:val="lowerLetter"/>
+      <w:lvlText w:val="%8."/>
+      <w:lvlJc w:val="left"/>
+      <w:pPr>
+        <w:ind w:left="5760" w:hanging="360"/>
+      </w:pPr>
+    </w:lvl>
+    <w:lvl w:ilvl="8" w:tplc="0415001B" w:tentative="1">
+      <w:start w:val="1"/>
+      <w:numFmt w:val="lowerRoman"/>
+      <w:lvlText w:val="%9."/>
+      <w:lvlJc w:val="right"/>
+      <w:pPr>
+        <w:ind w:left="6480" w:hanging="180"/>
+      </w:pPr>
+    </w:lvl>
+  </w:abstractNum>
+  <w:num w:numId="1">
+    <w:abstractNumId w:val="2"/>
+  </w:num>
+  <w:num w:numId="2">
+    <w:abstractNumId w:val="0"/>
+  </w:num>
+  <w:num w:numId="3">
+    <w:abstractNumId w:val="1"/>
+  </w:num>
+</w:numbering>
 </file>
 
 <file path=word/styles.xml><?xml version="1.0" encoding="utf-8"?>
@@ -661,6 +1252,17 @@
     <w:semiHidden/>
     <w:unhideWhenUsed/>
   </w:style>
+  <w:style w:type="paragraph" w:styleId="Akapitzlist">
+    <w:name w:val="List Paragraph"/>
+    <w:basedOn w:val="Normalny"/>
+    <w:uiPriority w:val="34"/>
+    <w:qFormat/>
+    <w:rsid w:val="00D930A1"/>
+    <w:pPr>
+      <w:ind w:left="720"/>
+      <w:contextualSpacing/>
+    </w:pPr>
+  </w:style>
 </w:styles>
 </file>
 

</xml_diff>

<commit_message>
lesson 104 - homework - part 2
</commit_message>
<xml_diff>
--- a/english_via_skype/solutions/doc/lesson_104_IT exer_edit.docx
+++ b/english_via_skype/solutions/doc/lesson_104_IT exer_edit.docx
@@ -357,8 +357,13 @@
           <w:numId w:val="3"/>
         </w:numPr>
       </w:pPr>
-      <w:r>
-        <w:t>Find out</w:t>
+      <w:proofErr w:type="spellStart"/>
+      <w:r>
+        <w:t>Find</w:t>
+      </w:r>
+      <w:proofErr w:type="spellEnd"/>
+      <w:r>
+        <w:t xml:space="preserve"> out</w:t>
       </w:r>
     </w:p>
     <w:p>
@@ -369,8 +374,13 @@
           <w:numId w:val="3"/>
         </w:numPr>
       </w:pPr>
-      <w:r>
-        <w:t>Track down</w:t>
+      <w:proofErr w:type="spellStart"/>
+      <w:r>
+        <w:t>Track</w:t>
+      </w:r>
+      <w:proofErr w:type="spellEnd"/>
+      <w:r>
+        <w:t xml:space="preserve"> down</w:t>
       </w:r>
     </w:p>
     <w:p>
@@ -381,9 +391,19 @@
           <w:numId w:val="3"/>
         </w:numPr>
       </w:pPr>
-      <w:r>
-        <w:t>Hack into</w:t>
-      </w:r>
+      <w:proofErr w:type="spellStart"/>
+      <w:r>
+        <w:t>Hack</w:t>
+      </w:r>
+      <w:proofErr w:type="spellEnd"/>
+      <w:r>
+        <w:t xml:space="preserve"> </w:t>
+      </w:r>
+      <w:proofErr w:type="spellStart"/>
+      <w:r>
+        <w:t>into</w:t>
+      </w:r>
+      <w:proofErr w:type="spellEnd"/>
     </w:p>
     <w:p>
       <w:pPr>
@@ -426,12 +446,27 @@
           <w:numId w:val="3"/>
         </w:numPr>
       </w:pPr>
+      <w:proofErr w:type="spellStart"/>
       <w:r>
         <w:t>Discard</w:t>
       </w:r>
-      <w:r>
-        <w:t>, throw away</w:t>
-      </w:r>
+      <w:proofErr w:type="spellEnd"/>
+      <w:r>
+        <w:t xml:space="preserve">, </w:t>
+      </w:r>
+      <w:proofErr w:type="spellStart"/>
+      <w:r>
+        <w:t>throw</w:t>
+      </w:r>
+      <w:proofErr w:type="spellEnd"/>
+      <w:r>
+        <w:t xml:space="preserve"> </w:t>
+      </w:r>
+      <w:proofErr w:type="spellStart"/>
+      <w:r>
+        <w:t>away</w:t>
+      </w:r>
+      <w:proofErr w:type="spellEnd"/>
     </w:p>
     <w:p>
       <w:pPr>
@@ -441,9 +476,19 @@
           <w:numId w:val="3"/>
         </w:numPr>
       </w:pPr>
-      <w:r>
-        <w:t>Grow up</w:t>
-      </w:r>
+      <w:proofErr w:type="spellStart"/>
+      <w:r>
+        <w:t>Grow</w:t>
+      </w:r>
+      <w:proofErr w:type="spellEnd"/>
+      <w:r>
+        <w:t xml:space="preserve"> </w:t>
+      </w:r>
+      <w:proofErr w:type="spellStart"/>
+      <w:r>
+        <w:t>up</w:t>
+      </w:r>
+      <w:proofErr w:type="spellEnd"/>
     </w:p>
     <w:p>
       <w:pPr>
@@ -468,8 +513,6 @@
       <w:r>
         <w:t xml:space="preserve"> </w:t>
       </w:r>
-      <w:bookmarkStart w:id="0" w:name="_GoBack"/>
-      <w:bookmarkEnd w:id="0"/>
     </w:p>
     <w:p>
       <w:pPr>
@@ -539,6 +582,168 @@
         </w:drawing>
       </w:r>
     </w:p>
+    <w:p>
+      <w:pPr>
+        <w:pStyle w:val="Akapitzlist"/>
+        <w:numPr>
+          <w:ilvl w:val="0"/>
+          <w:numId w:val="4"/>
+        </w:numPr>
+      </w:pPr>
+      <w:proofErr w:type="spellStart"/>
+      <w:r>
+        <w:t>Throw</w:t>
+      </w:r>
+      <w:proofErr w:type="spellEnd"/>
+      <w:r>
+        <w:t xml:space="preserve"> </w:t>
+      </w:r>
+      <w:proofErr w:type="spellStart"/>
+      <w:r>
+        <w:t>away</w:t>
+      </w:r>
+      <w:proofErr w:type="spellEnd"/>
+    </w:p>
+    <w:p>
+      <w:pPr>
+        <w:pStyle w:val="Akapitzlist"/>
+        <w:numPr>
+          <w:ilvl w:val="0"/>
+          <w:numId w:val="4"/>
+        </w:numPr>
+      </w:pPr>
+      <w:r>
+        <w:t xml:space="preserve"> </w:t>
+      </w:r>
+    </w:p>
+    <w:p>
+      <w:pPr>
+        <w:pStyle w:val="Akapitzlist"/>
+        <w:numPr>
+          <w:ilvl w:val="0"/>
+          <w:numId w:val="4"/>
+        </w:numPr>
+      </w:pPr>
+      <w:proofErr w:type="spellStart"/>
+      <w:r>
+        <w:t>Grown</w:t>
+      </w:r>
+      <w:proofErr w:type="spellEnd"/>
+      <w:r>
+        <w:t xml:space="preserve"> </w:t>
+      </w:r>
+      <w:proofErr w:type="spellStart"/>
+      <w:r>
+        <w:t>up</w:t>
+      </w:r>
+      <w:proofErr w:type="spellEnd"/>
+    </w:p>
+    <w:p>
+      <w:pPr>
+        <w:pStyle w:val="Akapitzlist"/>
+        <w:numPr>
+          <w:ilvl w:val="0"/>
+          <w:numId w:val="4"/>
+        </w:numPr>
+      </w:pPr>
+      <w:r>
+        <w:t xml:space="preserve">Set </w:t>
+      </w:r>
+      <w:proofErr w:type="spellStart"/>
+      <w:r>
+        <w:t>about</w:t>
+      </w:r>
+      <w:proofErr w:type="spellEnd"/>
+    </w:p>
+    <w:p>
+      <w:pPr>
+        <w:pStyle w:val="Akapitzlist"/>
+        <w:numPr>
+          <w:ilvl w:val="0"/>
+          <w:numId w:val="4"/>
+        </w:numPr>
+      </w:pPr>
+      <w:r>
+        <w:t xml:space="preserve">Phone </w:t>
+      </w:r>
+      <w:proofErr w:type="spellStart"/>
+      <w:r>
+        <w:t>up</w:t>
+      </w:r>
+      <w:proofErr w:type="spellEnd"/>
+    </w:p>
+    <w:p>
+      <w:pPr>
+        <w:pStyle w:val="Akapitzlist"/>
+        <w:numPr>
+          <w:ilvl w:val="0"/>
+          <w:numId w:val="4"/>
+        </w:numPr>
+      </w:pPr>
+      <w:proofErr w:type="spellStart"/>
+      <w:r>
+        <w:t>Shut</w:t>
+      </w:r>
+      <w:proofErr w:type="spellEnd"/>
+      <w:r>
+        <w:t xml:space="preserve"> down</w:t>
+      </w:r>
+    </w:p>
+    <w:p>
+      <w:pPr>
+        <w:pStyle w:val="Akapitzlist"/>
+        <w:numPr>
+          <w:ilvl w:val="0"/>
+          <w:numId w:val="4"/>
+        </w:numPr>
+      </w:pPr>
+      <w:r>
+        <w:t xml:space="preserve"> </w:t>
+      </w:r>
+    </w:p>
+    <w:p>
+      <w:pPr>
+        <w:pStyle w:val="Akapitzlist"/>
+        <w:numPr>
+          <w:ilvl w:val="0"/>
+          <w:numId w:val="4"/>
+        </w:numPr>
+      </w:pPr>
+      <w:proofErr w:type="spellStart"/>
+      <w:r>
+        <w:t>Track</w:t>
+      </w:r>
+      <w:proofErr w:type="spellEnd"/>
+      <w:r>
+        <w:t xml:space="preserve"> down</w:t>
+      </w:r>
+    </w:p>
+    <w:p>
+      <w:pPr>
+        <w:pStyle w:val="Akapitzlist"/>
+        <w:numPr>
+          <w:ilvl w:val="0"/>
+          <w:numId w:val="4"/>
+        </w:numPr>
+      </w:pPr>
+      <w:r>
+        <w:t xml:space="preserve"> </w:t>
+      </w:r>
+    </w:p>
+    <w:p>
+      <w:pPr>
+        <w:pStyle w:val="Akapitzlist"/>
+        <w:numPr>
+          <w:ilvl w:val="0"/>
+          <w:numId w:val="4"/>
+        </w:numPr>
+      </w:pPr>
+      <w:r>
+        <w:t xml:space="preserve"> </w:t>
+      </w:r>
+      <w:bookmarkStart w:id="0" w:name="_GoBack"/>
+      <w:bookmarkEnd w:id="0"/>
+    </w:p>
     <w:sectPr>
       <w:type w:val="continuous"/>
       <w:pgSz w:w="11906" w:h="16838"/>
@@ -642,6 +847,95 @@
     </w:lvl>
   </w:abstractNum>
   <w:abstractNum w:abstractNumId="1" w15:restartNumberingAfterBreak="0">
+    <w:nsid w:val="3FCC382D"/>
+    <w:multiLevelType w:val="hybridMultilevel"/>
+    <w:tmpl w:val="843EA062"/>
+    <w:lvl w:ilvl="0" w:tplc="0415000F">
+      <w:start w:val="1"/>
+      <w:numFmt w:val="decimal"/>
+      <w:lvlText w:val="%1."/>
+      <w:lvlJc w:val="left"/>
+      <w:pPr>
+        <w:ind w:left="720" w:hanging="360"/>
+      </w:pPr>
+      <w:rPr>
+        <w:rFonts w:hint="default"/>
+      </w:rPr>
+    </w:lvl>
+    <w:lvl w:ilvl="1" w:tplc="04150019" w:tentative="1">
+      <w:start w:val="1"/>
+      <w:numFmt w:val="lowerLetter"/>
+      <w:lvlText w:val="%2."/>
+      <w:lvlJc w:val="left"/>
+      <w:pPr>
+        <w:ind w:left="1440" w:hanging="360"/>
+      </w:pPr>
+    </w:lvl>
+    <w:lvl w:ilvl="2" w:tplc="0415001B" w:tentative="1">
+      <w:start w:val="1"/>
+      <w:numFmt w:val="lowerRoman"/>
+      <w:lvlText w:val="%3."/>
+      <w:lvlJc w:val="right"/>
+      <w:pPr>
+        <w:ind w:left="2160" w:hanging="180"/>
+      </w:pPr>
+    </w:lvl>
+    <w:lvl w:ilvl="3" w:tplc="0415000F" w:tentative="1">
+      <w:start w:val="1"/>
+      <w:numFmt w:val="decimal"/>
+      <w:lvlText w:val="%4."/>
+      <w:lvlJc w:val="left"/>
+      <w:pPr>
+        <w:ind w:left="2880" w:hanging="360"/>
+      </w:pPr>
+    </w:lvl>
+    <w:lvl w:ilvl="4" w:tplc="04150019" w:tentative="1">
+      <w:start w:val="1"/>
+      <w:numFmt w:val="lowerLetter"/>
+      <w:lvlText w:val="%5."/>
+      <w:lvlJc w:val="left"/>
+      <w:pPr>
+        <w:ind w:left="3600" w:hanging="360"/>
+      </w:pPr>
+    </w:lvl>
+    <w:lvl w:ilvl="5" w:tplc="0415001B" w:tentative="1">
+      <w:start w:val="1"/>
+      <w:numFmt w:val="lowerRoman"/>
+      <w:lvlText w:val="%6."/>
+      <w:lvlJc w:val="right"/>
+      <w:pPr>
+        <w:ind w:left="4320" w:hanging="180"/>
+      </w:pPr>
+    </w:lvl>
+    <w:lvl w:ilvl="6" w:tplc="0415000F" w:tentative="1">
+      <w:start w:val="1"/>
+      <w:numFmt w:val="decimal"/>
+      <w:lvlText w:val="%7."/>
+      <w:lvlJc w:val="left"/>
+      <w:pPr>
+        <w:ind w:left="5040" w:hanging="360"/>
+      </w:pPr>
+    </w:lvl>
+    <w:lvl w:ilvl="7" w:tplc="04150019" w:tentative="1">
+      <w:start w:val="1"/>
+      <w:numFmt w:val="lowerLetter"/>
+      <w:lvlText w:val="%8."/>
+      <w:lvlJc w:val="left"/>
+      <w:pPr>
+        <w:ind w:left="5760" w:hanging="360"/>
+      </w:pPr>
+    </w:lvl>
+    <w:lvl w:ilvl="8" w:tplc="0415001B" w:tentative="1">
+      <w:start w:val="1"/>
+      <w:numFmt w:val="lowerRoman"/>
+      <w:lvlText w:val="%9."/>
+      <w:lvlJc w:val="right"/>
+      <w:pPr>
+        <w:ind w:left="6480" w:hanging="180"/>
+      </w:pPr>
+    </w:lvl>
+  </w:abstractNum>
+  <w:abstractNum w:abstractNumId="2" w15:restartNumberingAfterBreak="0">
     <w:nsid w:val="4E490CAF"/>
     <w:multiLevelType w:val="hybridMultilevel"/>
     <w:tmpl w:val="696CC0D4"/>
@@ -730,7 +1024,7 @@
       </w:pPr>
     </w:lvl>
   </w:abstractNum>
-  <w:abstractNum w:abstractNumId="2" w15:restartNumberingAfterBreak="0">
+  <w:abstractNum w:abstractNumId="3" w15:restartNumberingAfterBreak="0">
     <w:nsid w:val="4FD96FC5"/>
     <w:multiLevelType w:val="hybridMultilevel"/>
     <w:tmpl w:val="673CD1C6"/>
@@ -820,12 +1114,15 @@
     </w:lvl>
   </w:abstractNum>
   <w:num w:numId="1">
-    <w:abstractNumId w:val="2"/>
+    <w:abstractNumId w:val="3"/>
   </w:num>
   <w:num w:numId="2">
     <w:abstractNumId w:val="0"/>
   </w:num>
   <w:num w:numId="3">
+    <w:abstractNumId w:val="2"/>
+  </w:num>
+  <w:num w:numId="4">
     <w:abstractNumId w:val="1"/>
   </w:num>
 </w:numbering>

</xml_diff>

<commit_message>
lesson 105 - homework
</commit_message>
<xml_diff>
--- a/english_via_skype/solutions/doc/lesson_104_IT exer_edit.docx
+++ b/english_via_skype/solutions/doc/lesson_104_IT exer_edit.docx
@@ -160,98 +160,188 @@
         </w:rPr>
         <w:t>I advise you to check if every single</w:t>
       </w:r>
+      <w:r>
+        <w:rPr>
+          <w:lang w:val="en-US"/>
+        </w:rPr>
+        <w:t xml:space="preserve"> formula is correct.</w:t>
+      </w:r>
+    </w:p>
+    <w:p>
+      <w:pPr>
+        <w:pStyle w:val="Akapitzlist"/>
+        <w:numPr>
+          <w:ilvl w:val="0"/>
+          <w:numId w:val="2"/>
+        </w:numPr>
+        <w:rPr>
+          <w:lang w:val="en-US"/>
+        </w:rPr>
+      </w:pPr>
+      <w:r>
+        <w:rPr>
+          <w:lang w:val="en-US"/>
+        </w:rPr>
+        <w:t xml:space="preserve">You should </w:t>
+      </w:r>
+      <w:r>
+        <w:rPr>
+          <w:lang w:val="en-US"/>
+        </w:rPr>
+        <w:t>turn off caps lock.</w:t>
+      </w:r>
+    </w:p>
+    <w:p>
+      <w:pPr>
+        <w:pStyle w:val="Akapitzlist"/>
+        <w:numPr>
+          <w:ilvl w:val="0"/>
+          <w:numId w:val="2"/>
+        </w:numPr>
+        <w:rPr>
+          <w:lang w:val="en-US"/>
+        </w:rPr>
+      </w:pPr>
+      <w:r>
+        <w:rPr>
+          <w:lang w:val="en-US"/>
+        </w:rPr>
+        <w:t xml:space="preserve">You connected the cable incorrectly. </w:t>
+      </w:r>
+      <w:r>
+        <w:rPr>
+          <w:lang w:val="en-US"/>
+        </w:rPr>
+        <w:t>You ought to check if cable between PC and monitor is connected properly.</w:t>
+      </w:r>
+    </w:p>
+    <w:p>
+      <w:pPr>
+        <w:pStyle w:val="Akapitzlist"/>
+        <w:numPr>
+          <w:ilvl w:val="0"/>
+          <w:numId w:val="2"/>
+        </w:numPr>
+        <w:rPr>
+          <w:lang w:val="en-US"/>
+        </w:rPr>
+      </w:pPr>
+      <w:r>
+        <w:rPr>
+          <w:lang w:val="en-US"/>
+        </w:rPr>
+        <w:t>You chose wrong printer. You should choose the second one.</w:t>
+      </w:r>
+    </w:p>
+    <w:p>
+      <w:pPr>
+        <w:pStyle w:val="Akapitzlist"/>
+        <w:numPr>
+          <w:ilvl w:val="0"/>
+          <w:numId w:val="2"/>
+        </w:numPr>
+        <w:rPr>
+          <w:lang w:val="en-US"/>
+        </w:rPr>
+      </w:pPr>
+      <w:r>
+        <w:rPr>
+          <w:lang w:val="en-US"/>
+        </w:rPr>
+        <w:t>You have wrong screen resolution. You ought to set screen resolution on 1920x1080.</w:t>
+      </w:r>
+    </w:p>
+    <w:p>
+      <w:pPr>
+        <w:pStyle w:val="Akapitzlist"/>
+        <w:numPr>
+          <w:ilvl w:val="0"/>
+          <w:numId w:val="2"/>
+        </w:numPr>
+        <w:rPr>
+          <w:lang w:val="en-US"/>
+        </w:rPr>
+      </w:pPr>
+      <w:r>
+        <w:rPr>
+          <w:lang w:val="en-US"/>
+        </w:rPr>
+        <w:t>You should check if cable is not loose.</w:t>
+      </w:r>
+    </w:p>
+    <w:p>
+      <w:pPr>
+        <w:pStyle w:val="Akapitzlist"/>
+        <w:numPr>
+          <w:ilvl w:val="0"/>
+          <w:numId w:val="2"/>
+        </w:numPr>
+        <w:rPr>
+          <w:lang w:val="en-US"/>
+        </w:rPr>
+      </w:pPr>
+      <w:r>
+        <w:rPr>
+          <w:lang w:val="en-US"/>
+        </w:rPr>
+        <w:t>If I were you, I would reinstall the driver.</w:t>
+      </w:r>
+    </w:p>
+    <w:p>
+      <w:pPr>
+        <w:pStyle w:val="Akapitzlist"/>
+        <w:numPr>
+          <w:ilvl w:val="0"/>
+          <w:numId w:val="2"/>
+        </w:numPr>
+        <w:rPr>
+          <w:lang w:val="en-US"/>
+        </w:rPr>
+      </w:pPr>
+      <w:r>
+        <w:rPr>
+          <w:lang w:val="en-US"/>
+        </w:rPr>
+        <w:t>You ought to check the bios settings.</w:t>
+      </w:r>
+    </w:p>
+    <w:p>
+      <w:pPr>
+        <w:pStyle w:val="Akapitzlist"/>
+        <w:numPr>
+          <w:ilvl w:val="0"/>
+          <w:numId w:val="2"/>
+        </w:numPr>
+        <w:rPr>
+          <w:lang w:val="en-US"/>
+        </w:rPr>
+      </w:pPr>
+      <w:r>
+        <w:rPr>
+          <w:lang w:val="en-US"/>
+        </w:rPr>
+        <w:t>You should set the higher margin.</w:t>
+      </w:r>
+    </w:p>
+    <w:p>
+      <w:pPr>
+        <w:pStyle w:val="Akapitzlist"/>
+        <w:numPr>
+          <w:ilvl w:val="0"/>
+          <w:numId w:val="2"/>
+        </w:numPr>
+        <w:rPr>
+          <w:lang w:val="en-US"/>
+        </w:rPr>
+      </w:pPr>
+      <w:r>
+        <w:rPr>
+          <w:lang w:val="en-US"/>
+        </w:rPr>
+        <w:t>It probably overheats. You had better buy an additional fan.</w:t>
+      </w:r>
       <w:bookmarkStart w:id="0" w:name="_GoBack"/>
       <w:bookmarkEnd w:id="0"/>
-      <w:r>
-        <w:rPr>
-          <w:lang w:val="en-US"/>
-        </w:rPr>
-        <w:t xml:space="preserve"> formula is correct.</w:t>
-      </w:r>
-    </w:p>
-    <w:p>
-      <w:pPr>
-        <w:pStyle w:val="Akapitzlist"/>
-        <w:numPr>
-          <w:ilvl w:val="0"/>
-          <w:numId w:val="2"/>
-        </w:numPr>
-        <w:rPr>
-          <w:lang w:val="en-US"/>
-        </w:rPr>
-      </w:pPr>
-      <w:r>
-        <w:rPr>
-          <w:lang w:val="en-US"/>
-        </w:rPr>
-        <w:t xml:space="preserve">You should </w:t>
-      </w:r>
-      <w:r>
-        <w:rPr>
-          <w:lang w:val="en-US"/>
-        </w:rPr>
-        <w:t>turn off caps lock.</w:t>
-      </w:r>
-    </w:p>
-    <w:p>
-      <w:pPr>
-        <w:pStyle w:val="Akapitzlist"/>
-        <w:numPr>
-          <w:ilvl w:val="0"/>
-          <w:numId w:val="2"/>
-        </w:numPr>
-        <w:rPr>
-          <w:lang w:val="en-US"/>
-        </w:rPr>
-      </w:pPr>
-      <w:r>
-        <w:rPr>
-          <w:lang w:val="en-US"/>
-        </w:rPr>
-        <w:t xml:space="preserve">You connected the cable incorrectly. </w:t>
-      </w:r>
-      <w:r>
-        <w:rPr>
-          <w:lang w:val="en-US"/>
-        </w:rPr>
-        <w:t>You ought to check if cable between PC and monitor is connected properly.</w:t>
-      </w:r>
-    </w:p>
-    <w:p>
-      <w:pPr>
-        <w:pStyle w:val="Akapitzlist"/>
-        <w:numPr>
-          <w:ilvl w:val="0"/>
-          <w:numId w:val="2"/>
-        </w:numPr>
-        <w:rPr>
-          <w:lang w:val="en-US"/>
-        </w:rPr>
-      </w:pPr>
-      <w:r>
-        <w:rPr>
-          <w:lang w:val="en-US"/>
-        </w:rPr>
-        <w:t>You chose wrong printer. You should choose the second one.</w:t>
-      </w:r>
-    </w:p>
-    <w:p>
-      <w:pPr>
-        <w:pStyle w:val="Akapitzlist"/>
-        <w:numPr>
-          <w:ilvl w:val="0"/>
-          <w:numId w:val="2"/>
-        </w:numPr>
-        <w:rPr>
-          <w:lang w:val="en-US"/>
-        </w:rPr>
-      </w:pPr>
-      <w:r>
-        <w:rPr>
-          <w:lang w:val="en-US"/>
-        </w:rPr>
-        <w:t>You have wrong screen resolution. You ought to set screen resolution on 1920x1080.</w:t>
-      </w:r>
     </w:p>
     <w:p>
       <w:r>
@@ -401,13 +491,8 @@
           <w:numId w:val="3"/>
         </w:numPr>
       </w:pPr>
-      <w:proofErr w:type="spellStart"/>
-      <w:r>
-        <w:t>Find</w:t>
-      </w:r>
-      <w:proofErr w:type="spellEnd"/>
-      <w:r>
-        <w:t xml:space="preserve"> out</w:t>
+      <w:r>
+        <w:t>Find out</w:t>
       </w:r>
     </w:p>
     <w:p>
@@ -418,13 +503,8 @@
           <w:numId w:val="3"/>
         </w:numPr>
       </w:pPr>
-      <w:proofErr w:type="spellStart"/>
-      <w:r>
-        <w:t>Track</w:t>
-      </w:r>
-      <w:proofErr w:type="spellEnd"/>
-      <w:r>
-        <w:t xml:space="preserve"> down</w:t>
+      <w:r>
+        <w:t>Track down</w:t>
       </w:r>
     </w:p>
     <w:p>
@@ -435,19 +515,42 @@
           <w:numId w:val="3"/>
         </w:numPr>
       </w:pPr>
-      <w:proofErr w:type="spellStart"/>
-      <w:r>
-        <w:t>Hack</w:t>
-      </w:r>
-      <w:proofErr w:type="spellEnd"/>
+      <w:r>
+        <w:t>Hack into</w:t>
+      </w:r>
+    </w:p>
+    <w:p>
+      <w:pPr>
+        <w:pStyle w:val="Akapitzlist"/>
+        <w:numPr>
+          <w:ilvl w:val="0"/>
+          <w:numId w:val="3"/>
+        </w:numPr>
+      </w:pPr>
+    </w:p>
+    <w:p>
+      <w:pPr>
+        <w:pStyle w:val="Akapitzlist"/>
+        <w:numPr>
+          <w:ilvl w:val="0"/>
+          <w:numId w:val="3"/>
+        </w:numPr>
+      </w:pPr>
+      <w:r>
+        <w:t>Log on</w:t>
+      </w:r>
+    </w:p>
+    <w:p>
+      <w:pPr>
+        <w:pStyle w:val="Akapitzlist"/>
+        <w:numPr>
+          <w:ilvl w:val="0"/>
+          <w:numId w:val="3"/>
+        </w:numPr>
+      </w:pPr>
       <w:r>
         <w:t xml:space="preserve"> </w:t>
       </w:r>
-      <w:proofErr w:type="spellStart"/>
-      <w:r>
-        <w:t>into</w:t>
-      </w:r>
-      <w:proofErr w:type="spellEnd"/>
     </w:p>
     <w:p>
       <w:pPr>
@@ -457,6 +560,12 @@
           <w:numId w:val="3"/>
         </w:numPr>
       </w:pPr>
+      <w:r>
+        <w:t>Discard</w:t>
+      </w:r>
+      <w:r>
+        <w:t>, throw away</w:t>
+      </w:r>
     </w:p>
     <w:p>
       <w:pPr>
@@ -467,72 +576,8 @@
         </w:numPr>
       </w:pPr>
       <w:r>
-        <w:t>Log on</w:t>
-      </w:r>
-    </w:p>
-    <w:p>
-      <w:pPr>
-        <w:pStyle w:val="Akapitzlist"/>
-        <w:numPr>
-          <w:ilvl w:val="0"/>
-          <w:numId w:val="3"/>
-        </w:numPr>
-      </w:pPr>
-      <w:r>
-        <w:t xml:space="preserve"> </w:t>
-      </w:r>
-    </w:p>
-    <w:p>
-      <w:pPr>
-        <w:pStyle w:val="Akapitzlist"/>
-        <w:numPr>
-          <w:ilvl w:val="0"/>
-          <w:numId w:val="3"/>
-        </w:numPr>
-      </w:pPr>
-      <w:proofErr w:type="spellStart"/>
-      <w:r>
-        <w:t>Discard</w:t>
-      </w:r>
-      <w:proofErr w:type="spellEnd"/>
-      <w:r>
-        <w:t xml:space="preserve">, </w:t>
-      </w:r>
-      <w:proofErr w:type="spellStart"/>
-      <w:r>
-        <w:t>throw</w:t>
-      </w:r>
-      <w:proofErr w:type="spellEnd"/>
-      <w:r>
-        <w:t xml:space="preserve"> </w:t>
-      </w:r>
-      <w:proofErr w:type="spellStart"/>
-      <w:r>
-        <w:t>away</w:t>
-      </w:r>
-      <w:proofErr w:type="spellEnd"/>
-    </w:p>
-    <w:p>
-      <w:pPr>
-        <w:pStyle w:val="Akapitzlist"/>
-        <w:numPr>
-          <w:ilvl w:val="0"/>
-          <w:numId w:val="3"/>
-        </w:numPr>
-      </w:pPr>
-      <w:proofErr w:type="spellStart"/>
-      <w:r>
-        <w:t>Grow</w:t>
-      </w:r>
-      <w:proofErr w:type="spellEnd"/>
-      <w:r>
-        <w:t xml:space="preserve"> </w:t>
-      </w:r>
-      <w:proofErr w:type="spellStart"/>
-      <w:r>
-        <w:t>up</w:t>
-      </w:r>
-      <w:proofErr w:type="spellEnd"/>
+        <w:t>Grow up</w:t>
+      </w:r>
     </w:p>
     <w:p>
       <w:pPr>
@@ -634,19 +679,21 @@
           <w:numId w:val="4"/>
         </w:numPr>
       </w:pPr>
-      <w:proofErr w:type="spellStart"/>
-      <w:r>
-        <w:t>Throw</w:t>
-      </w:r>
-      <w:proofErr w:type="spellEnd"/>
+      <w:r>
+        <w:t>Throw away</w:t>
+      </w:r>
+    </w:p>
+    <w:p>
+      <w:pPr>
+        <w:pStyle w:val="Akapitzlist"/>
+        <w:numPr>
+          <w:ilvl w:val="0"/>
+          <w:numId w:val="4"/>
+        </w:numPr>
+      </w:pPr>
       <w:r>
         <w:t xml:space="preserve"> </w:t>
       </w:r>
-      <w:proofErr w:type="spellStart"/>
-      <w:r>
-        <w:t>away</w:t>
-      </w:r>
-      <w:proofErr w:type="spellEnd"/>
     </w:p>
     <w:p>
       <w:pPr>
@@ -657,6 +704,54 @@
         </w:numPr>
       </w:pPr>
       <w:r>
+        <w:t>Grown up</w:t>
+      </w:r>
+    </w:p>
+    <w:p>
+      <w:pPr>
+        <w:pStyle w:val="Akapitzlist"/>
+        <w:numPr>
+          <w:ilvl w:val="0"/>
+          <w:numId w:val="4"/>
+        </w:numPr>
+      </w:pPr>
+      <w:r>
+        <w:t>Set about</w:t>
+      </w:r>
+    </w:p>
+    <w:p>
+      <w:pPr>
+        <w:pStyle w:val="Akapitzlist"/>
+        <w:numPr>
+          <w:ilvl w:val="0"/>
+          <w:numId w:val="4"/>
+        </w:numPr>
+      </w:pPr>
+      <w:r>
+        <w:t>Phone up</w:t>
+      </w:r>
+    </w:p>
+    <w:p>
+      <w:pPr>
+        <w:pStyle w:val="Akapitzlist"/>
+        <w:numPr>
+          <w:ilvl w:val="0"/>
+          <w:numId w:val="4"/>
+        </w:numPr>
+      </w:pPr>
+      <w:r>
+        <w:t>Shut down</w:t>
+      </w:r>
+    </w:p>
+    <w:p>
+      <w:pPr>
+        <w:pStyle w:val="Akapitzlist"/>
+        <w:numPr>
+          <w:ilvl w:val="0"/>
+          <w:numId w:val="4"/>
+        </w:numPr>
+      </w:pPr>
+      <w:r>
         <w:t xml:space="preserve"> </w:t>
       </w:r>
     </w:p>
@@ -668,98 +763,8 @@
           <w:numId w:val="4"/>
         </w:numPr>
       </w:pPr>
-      <w:proofErr w:type="spellStart"/>
-      <w:r>
-        <w:t>Grown</w:t>
-      </w:r>
-      <w:proofErr w:type="spellEnd"/>
-      <w:r>
-        <w:t xml:space="preserve"> </w:t>
-      </w:r>
-      <w:proofErr w:type="spellStart"/>
-      <w:r>
-        <w:t>up</w:t>
-      </w:r>
-      <w:proofErr w:type="spellEnd"/>
-    </w:p>
-    <w:p>
-      <w:pPr>
-        <w:pStyle w:val="Akapitzlist"/>
-        <w:numPr>
-          <w:ilvl w:val="0"/>
-          <w:numId w:val="4"/>
-        </w:numPr>
-      </w:pPr>
-      <w:r>
-        <w:t xml:space="preserve">Set </w:t>
-      </w:r>
-      <w:proofErr w:type="spellStart"/>
-      <w:r>
-        <w:t>about</w:t>
-      </w:r>
-      <w:proofErr w:type="spellEnd"/>
-    </w:p>
-    <w:p>
-      <w:pPr>
-        <w:pStyle w:val="Akapitzlist"/>
-        <w:numPr>
-          <w:ilvl w:val="0"/>
-          <w:numId w:val="4"/>
-        </w:numPr>
-      </w:pPr>
-      <w:r>
-        <w:t xml:space="preserve">Phone </w:t>
-      </w:r>
-      <w:proofErr w:type="spellStart"/>
-      <w:r>
-        <w:t>up</w:t>
-      </w:r>
-      <w:proofErr w:type="spellEnd"/>
-    </w:p>
-    <w:p>
-      <w:pPr>
-        <w:pStyle w:val="Akapitzlist"/>
-        <w:numPr>
-          <w:ilvl w:val="0"/>
-          <w:numId w:val="4"/>
-        </w:numPr>
-      </w:pPr>
-      <w:proofErr w:type="spellStart"/>
-      <w:r>
-        <w:t>Shut</w:t>
-      </w:r>
-      <w:proofErr w:type="spellEnd"/>
-      <w:r>
-        <w:t xml:space="preserve"> down</w:t>
-      </w:r>
-    </w:p>
-    <w:p>
-      <w:pPr>
-        <w:pStyle w:val="Akapitzlist"/>
-        <w:numPr>
-          <w:ilvl w:val="0"/>
-          <w:numId w:val="4"/>
-        </w:numPr>
-      </w:pPr>
-      <w:r>
-        <w:t xml:space="preserve"> </w:t>
-      </w:r>
-    </w:p>
-    <w:p>
-      <w:pPr>
-        <w:pStyle w:val="Akapitzlist"/>
-        <w:numPr>
-          <w:ilvl w:val="0"/>
-          <w:numId w:val="4"/>
-        </w:numPr>
-      </w:pPr>
-      <w:proofErr w:type="spellStart"/>
-      <w:r>
-        <w:t>Track</w:t>
-      </w:r>
-      <w:proofErr w:type="spellEnd"/>
-      <w:r>
-        <w:t xml:space="preserve"> down</w:t>
+      <w:r>
+        <w:t>Track down</w:t>
       </w:r>
     </w:p>
     <w:p>

</xml_diff>